<commit_message>
zmodyfikowane 09 i 10
</commit_message>
<xml_diff>
--- a/09-DefensiveProgramming/09-DefensiveProgramming.docx
+++ b/09-DefensiveProgramming/09-DefensiveProgramming.docx
@@ -122,34 +122,32 @@
         <w:pStyle w:val="Zadanie"/>
       </w:pPr>
       <w:r>
-        <w:t xml:space="preserve">Zapoznaj się z </w:t>
-      </w:r>
-      <w:r>
-        <w:t>mater</w:t>
-      </w:r>
-      <w:r>
-        <w:t>i</w:t>
-      </w:r>
-      <w:r>
-        <w:t xml:space="preserve">ałami dotyczącymi </w:t>
-      </w:r>
-      <w:r>
-        <w:t xml:space="preserve">błędów oraz </w:t>
-      </w:r>
-      <w:r>
-        <w:t xml:space="preserve">obsługi </w:t>
-      </w:r>
-      <w:r>
-        <w:t xml:space="preserve">i zgłaszania </w:t>
-      </w:r>
-      <w:r>
-        <w:t xml:space="preserve">wyjątków w języku </w:t>
+        <w:t xml:space="preserve">Zapoznaj się z materiałem dotyczącym obsługi wyjątków w języku </w:t>
       </w:r>
       <w:proofErr w:type="spellStart"/>
       <w:r>
         <w:t>Python</w:t>
       </w:r>
       <w:proofErr w:type="spellEnd"/>
+      <w:r>
+        <w:t xml:space="preserve"> „</w:t>
+      </w:r>
+      <w:proofErr w:type="spellStart"/>
+      <w:r>
+        <w:t>Exceptions</w:t>
+      </w:r>
+      <w:proofErr w:type="spellEnd"/>
+      <w:r>
+        <w:t xml:space="preserve"> in </w:t>
+      </w:r>
+      <w:proofErr w:type="spellStart"/>
+      <w:r>
+        <w:t>Python</w:t>
+      </w:r>
+      <w:proofErr w:type="spellEnd"/>
+      <w:r>
+        <w:t>”:</w:t>
+      </w:r>
     </w:p>
     <w:p>
       <w:pPr>
@@ -165,7 +163,7 @@
           <w:rPr>
             <w:rStyle w:val="Hipercze"/>
           </w:rPr>
-          <w:t>http</w:t>
+          <w:t>https://y</w:t>
         </w:r>
         <w:bookmarkStart w:id="0" w:name="_GoBack"/>
         <w:bookmarkEnd w:id="0"/>
@@ -173,19 +171,68 @@
           <w:rPr>
             <w:rStyle w:val="Hipercze"/>
           </w:rPr>
-          <w:t>s</w:t>
+          <w:t>outu.be/nlCKrKGHSSk</w:t>
         </w:r>
+      </w:hyperlink>
+      <w:r>
+        <w:t xml:space="preserve"> </w:t>
+      </w:r>
+    </w:p>
+    <w:p>
+      <w:pPr>
+        <w:pStyle w:val="Zadanie"/>
+      </w:pPr>
+      <w:r>
+        <w:t xml:space="preserve">Zapoznaj się z </w:t>
+      </w:r>
+      <w:r>
+        <w:t>mater</w:t>
+      </w:r>
+      <w:r>
+        <w:t>i</w:t>
+      </w:r>
+      <w:r>
+        <w:t xml:space="preserve">ałami dotyczącymi </w:t>
+      </w:r>
+      <w:r>
+        <w:t xml:space="preserve">błędów oraz </w:t>
+      </w:r>
+      <w:r>
+        <w:t xml:space="preserve">obsługi </w:t>
+      </w:r>
+      <w:r>
+        <w:t xml:space="preserve">i zgłaszania </w:t>
+      </w:r>
+      <w:r>
+        <w:t xml:space="preserve">wyjątków w języku </w:t>
+      </w:r>
+      <w:proofErr w:type="spellStart"/>
+      <w:r>
+        <w:t>Python</w:t>
+      </w:r>
+      <w:proofErr w:type="spellEnd"/>
+    </w:p>
+    <w:p>
+      <w:pPr>
+        <w:pStyle w:val="Zadanie"/>
+        <w:numPr>
+          <w:ilvl w:val="0"/>
+          <w:numId w:val="0"/>
+        </w:numPr>
+        <w:ind w:left="924"/>
+      </w:pPr>
+      <w:hyperlink r:id="rId9" w:history="1">
         <w:r>
           <w:rPr>
             <w:rStyle w:val="Hipercze"/>
           </w:rPr>
-          <w:t>://docs.python.org/3/tutorial/errors.html</w:t>
+          <w:t>https://docs.python.org/3/tutorial/errors.html</w:t>
         </w:r>
       </w:hyperlink>
       <w:r>
         <w:br/>
       </w:r>
-      <w:hyperlink r:id="rId9" w:history="1">
+      <w:hyperlink r:id="rId10" w:history="1">
         <w:r>
           <w:rPr>
             <w:rStyle w:val="Hipercze"/>
@@ -200,34 +247,32 @@
     <w:p>
       <w:pPr>
         <w:pStyle w:val="Nagwek1"/>
-      </w:pPr>
-      <w:r>
+        <w:rPr>
+          <w:lang w:val="pl-PL"/>
+        </w:rPr>
+      </w:pPr>
+      <w:r>
+        <w:rPr>
+          <w:lang w:val="pl-PL"/>
+        </w:rPr>
         <w:t>During Class</w:t>
       </w:r>
     </w:p>
     <w:p>
       <w:pPr>
         <w:pStyle w:val="Nagwek2"/>
-      </w:pPr>
-      <w:r>
+        <w:rPr>
+          <w:lang w:val="pl-PL"/>
+        </w:rPr>
+      </w:pPr>
+      <w:proofErr w:type="spellStart"/>
+      <w:r>
+        <w:rPr>
+          <w:lang w:val="pl-PL"/>
+        </w:rPr>
         <w:t>Assertions</w:t>
       </w:r>
-    </w:p>
-    <w:p>
-      <w:pPr>
-        <w:pStyle w:val="Zadanie"/>
-      </w:pPr>
-      <w:r>
-        <w:t xml:space="preserve">Napisz program, który wyznaczy rezultat dzielenia dwóch liczb całkowitych. Zastosuj asercję dla </w:t>
-      </w:r>
-      <w:proofErr w:type="gramStart"/>
-      <w:r>
-        <w:t>sprawdzenia,</w:t>
-      </w:r>
-      <w:proofErr w:type="gramEnd"/>
-      <w:r>
-        <w:t xml:space="preserve"> czy mianownik jest różny od zera. Sprawdź działanie programu. Zmień wartość b przypisując 0 i zobacz, jaki będzie rezultat działania programu.</w:t>
-      </w:r>
+      <w:proofErr w:type="spellEnd"/>
     </w:p>
     <w:p>
       <w:pPr>
@@ -237,129 +282,29 @@
           <w:numId w:val="0"/>
         </w:numPr>
         <w:ind w:left="924"/>
-        <w:rPr>
-          <w:rFonts w:ascii="Courier New" w:hAnsi="Courier New" w:cs="Courier New"/>
-          <w:lang w:val="en-US"/>
-        </w:rPr>
-      </w:pPr>
-      <w:r>
-        <w:rPr>
-          <w:rFonts w:ascii="Courier New" w:hAnsi="Courier New" w:cs="Courier New"/>
-          <w:lang w:val="en-US"/>
-        </w:rPr>
-        <w:t>a = 5</w:t>
-      </w:r>
-      <w:r>
-        <w:rPr>
-          <w:rFonts w:ascii="Courier New" w:hAnsi="Courier New" w:cs="Courier New"/>
-          <w:lang w:val="en-US"/>
-        </w:rPr>
-        <w:br/>
-        <w:t>b = 3</w:t>
-      </w:r>
-      <w:r>
-        <w:rPr>
-          <w:rFonts w:ascii="Courier New" w:hAnsi="Courier New" w:cs="Courier New"/>
-          <w:lang w:val="en-US"/>
-        </w:rPr>
-        <w:br/>
-        <w:t xml:space="preserve">assert </w:t>
-      </w:r>
-      <w:proofErr w:type="gramStart"/>
-      <w:r>
-        <w:rPr>
-          <w:rFonts w:ascii="Courier New" w:hAnsi="Courier New" w:cs="Courier New"/>
-          <w:lang w:val="en-US"/>
-        </w:rPr>
-        <w:t>b!=</w:t>
-      </w:r>
-      <w:proofErr w:type="gramEnd"/>
-      <w:r>
-        <w:rPr>
-          <w:rFonts w:ascii="Courier New" w:hAnsi="Courier New" w:cs="Courier New"/>
-          <w:lang w:val="en-US"/>
-        </w:rPr>
-        <w:t>0</w:t>
-      </w:r>
-      <w:r>
-        <w:rPr>
-          <w:rFonts w:ascii="Courier New" w:hAnsi="Courier New" w:cs="Courier New"/>
-          <w:lang w:val="en-US"/>
-        </w:rPr>
-        <w:br/>
-        <w:t>print(f'{a}/{b} = {a/b}')</w:t>
-      </w:r>
-    </w:p>
-    <w:p>
-      <w:pPr>
-        <w:pStyle w:val="Zadanie"/>
-      </w:pPr>
-      <w:r>
-        <w:t xml:space="preserve">W poprzednim programie dokonaj </w:t>
-      </w:r>
-      <w:r>
-        <w:t xml:space="preserve">również </w:t>
-      </w:r>
-      <w:r>
-        <w:t>s</w:t>
-      </w:r>
-      <w:r>
-        <w:t xml:space="preserve">prawdzenia typu wartości zmiennych a i b (wartości całkowite). Wykorzystaj funkcję </w:t>
-      </w:r>
-      <w:proofErr w:type="spellStart"/>
-      <w:r>
-        <w:t>type</w:t>
-      </w:r>
-      <w:proofErr w:type="spellEnd"/>
-      <w:r>
-        <w:t xml:space="preserve">: </w:t>
-      </w:r>
-      <w:proofErr w:type="spellStart"/>
-      <w:r>
-        <w:t>type</w:t>
-      </w:r>
-      <w:proofErr w:type="spellEnd"/>
-      <w:r>
-        <w:t xml:space="preserve">(a) == </w:t>
-      </w:r>
-      <w:proofErr w:type="spellStart"/>
-      <w:r>
-        <w:t>int</w:t>
-      </w:r>
-      <w:proofErr w:type="spellEnd"/>
-    </w:p>
-    <w:p>
-      <w:pPr>
-        <w:pStyle w:val="Zadanie"/>
-      </w:pPr>
-      <w:r>
-        <w:t>Napisz program obliczający wskaźnik BMI. Dane dotyczące wzrostu i wagi odczytaj z klawiatury. Stosując asercje sprawdź, czy wzrost wyrażony w cm jest liczbą całkowitą i mieści się w przedziale &lt;150;220&gt;, natomiast waga wyrażona w kg jest liczbą rzeczywistą i mieści się w przedziale &lt;40.0; 150.0&gt;</w:t>
-      </w:r>
-    </w:p>
-    <w:p>
-      <w:pPr>
-        <w:pStyle w:val="Nagwek2"/>
-      </w:pPr>
-      <w:r>
-        <w:t>Exception handling</w:t>
-      </w:r>
-    </w:p>
-    <w:p>
-      <w:pPr>
-        <w:pStyle w:val="Zadanie"/>
-      </w:pPr>
-      <w:r>
-        <w:t xml:space="preserve">Napisz program, który obliczy i wyświetli pierwiastek kwadratowy liczby wprowadzonej z klawiatury. Zastosuj obsługę wyjątków dla </w:t>
-      </w:r>
-      <w:r>
-        <w:t xml:space="preserve">sprawdzenia poprawności wprowadzanych danych (liczba &gt;= 0). Sprawdź działanie programu wprowadzając poprawną liczbę, a także </w:t>
-      </w:r>
-      <w:r>
-        <w:lastRenderedPageBreak/>
-        <w:t>wprowadzając niepoprawną wartość (liczba &lt; 0 lub wartość innego typu, niż liczba). Zaobserwuj, jaki będzie rezultat działania programu</w:t>
-      </w:r>
-      <w:r>
-        <w:t xml:space="preserve"> w każdym z tych przypadków.</w:t>
+      </w:pPr>
+      <w:r>
+        <w:t>Asercja to instrukcja sprawdzająca wewnętrzny stan</w:t>
+      </w:r>
+      <w:r>
+        <w:t xml:space="preserve"> programu</w:t>
+      </w:r>
+      <w:r>
+        <w:t xml:space="preserve">. Zawiera warunek logiczny, którego niespełnienie </w:t>
+      </w:r>
+      <w:r>
+        <w:t xml:space="preserve">(fałsz) </w:t>
+      </w:r>
+      <w:r>
+        <w:t>powoduje przerwanie działania programu.</w:t>
+      </w:r>
+    </w:p>
+    <w:p>
+      <w:pPr>
+        <w:pStyle w:val="Zadanie"/>
+      </w:pPr>
+      <w:r>
+        <w:t>Napisz program, który wyznaczy rezultat dzielenia dwóch liczb całkowitych. Zastosuj asercję dla sprawdzenia czy mianownik jest różny od zera. Sprawdź działanie programu. Zmień wartość b przypisując 0 i zobacz, jaki będzie rezultat działania programu.</w:t>
       </w:r>
     </w:p>
     <w:p>
@@ -372,6 +317,456 @@
         <w:ind w:left="924"/>
         <w:rPr>
           <w:rFonts w:ascii="Courier New" w:hAnsi="Courier New" w:cs="Courier New"/>
+        </w:rPr>
+      </w:pPr>
+      <w:r>
+        <w:rPr>
+          <w:rFonts w:ascii="Courier New" w:hAnsi="Courier New" w:cs="Courier New"/>
+        </w:rPr>
+        <w:t>a = 5</w:t>
+      </w:r>
+      <w:r>
+        <w:rPr>
+          <w:rFonts w:ascii="Courier New" w:hAnsi="Courier New" w:cs="Courier New"/>
+        </w:rPr>
+        <w:br/>
+        <w:t>b = 3</w:t>
+      </w:r>
+      <w:r>
+        <w:rPr>
+          <w:rFonts w:ascii="Courier New" w:hAnsi="Courier New" w:cs="Courier New"/>
+        </w:rPr>
+        <w:br/>
+      </w:r>
+      <w:proofErr w:type="spellStart"/>
+      <w:r>
+        <w:rPr>
+          <w:rFonts w:ascii="Courier New" w:hAnsi="Courier New" w:cs="Courier New"/>
+        </w:rPr>
+        <w:t>assert</w:t>
+      </w:r>
+      <w:proofErr w:type="spellEnd"/>
+      <w:r>
+        <w:rPr>
+          <w:rFonts w:ascii="Courier New" w:hAnsi="Courier New" w:cs="Courier New"/>
+        </w:rPr>
+        <w:t xml:space="preserve"> b!=0</w:t>
+      </w:r>
+      <w:r>
+        <w:rPr>
+          <w:rFonts w:ascii="Courier New" w:hAnsi="Courier New" w:cs="Courier New"/>
+        </w:rPr>
+        <w:t>, 'Wartość b równa 0!'</w:t>
+      </w:r>
+      <w:r>
+        <w:rPr>
+          <w:rFonts w:ascii="Courier New" w:hAnsi="Courier New" w:cs="Courier New"/>
+        </w:rPr>
+        <w:br/>
+      </w:r>
+      <w:proofErr w:type="spellStart"/>
+      <w:r>
+        <w:rPr>
+          <w:rFonts w:ascii="Courier New" w:hAnsi="Courier New" w:cs="Courier New"/>
+        </w:rPr>
+        <w:t>print</w:t>
+      </w:r>
+      <w:proofErr w:type="spellEnd"/>
+      <w:r>
+        <w:rPr>
+          <w:rFonts w:ascii="Courier New" w:hAnsi="Courier New" w:cs="Courier New"/>
+        </w:rPr>
+        <w:t>(f'{a}/{b} = {a/b}')</w:t>
+      </w:r>
+    </w:p>
+    <w:p>
+      <w:pPr>
+        <w:pStyle w:val="Zadanie"/>
+      </w:pPr>
+      <w:r>
+        <w:t xml:space="preserve">W programie </w:t>
+      </w:r>
+      <w:r>
+        <w:t xml:space="preserve">wyznaczającym iloraz dwóch wartości </w:t>
+      </w:r>
+      <w:r>
+        <w:t xml:space="preserve">dokonaj </w:t>
+      </w:r>
+      <w:r>
+        <w:t xml:space="preserve">również </w:t>
+      </w:r>
+      <w:r>
+        <w:t>s</w:t>
+      </w:r>
+      <w:r>
+        <w:t xml:space="preserve">prawdzenia typu wartości zmiennych a i b (wartości całkowite). </w:t>
+      </w:r>
+      <w:r>
+        <w:t xml:space="preserve">Rozbuduj warunek asercji wykorzystując </w:t>
+      </w:r>
+      <w:r>
+        <w:t xml:space="preserve">funkcję </w:t>
+      </w:r>
+      <w:proofErr w:type="spellStart"/>
+      <w:r>
+        <w:t>type</w:t>
+      </w:r>
+      <w:proofErr w:type="spellEnd"/>
+      <w:r>
+        <w:t>:</w:t>
+      </w:r>
+    </w:p>
+    <w:p>
+      <w:pPr>
+        <w:pStyle w:val="Zadanie"/>
+        <w:numPr>
+          <w:ilvl w:val="0"/>
+          <w:numId w:val="0"/>
+        </w:numPr>
+        <w:ind w:left="924"/>
+        <w:rPr>
+          <w:rFonts w:ascii="Courier New" w:hAnsi="Courier New" w:cs="Courier New"/>
+        </w:rPr>
+      </w:pPr>
+      <w:proofErr w:type="spellStart"/>
+      <w:r>
+        <w:rPr>
+          <w:rFonts w:ascii="Courier New" w:hAnsi="Courier New" w:cs="Courier New"/>
+        </w:rPr>
+        <w:t>type</w:t>
+      </w:r>
+      <w:proofErr w:type="spellEnd"/>
+      <w:r>
+        <w:rPr>
+          <w:rFonts w:ascii="Courier New" w:hAnsi="Courier New" w:cs="Courier New"/>
+        </w:rPr>
+        <w:t xml:space="preserve">(a) == </w:t>
+      </w:r>
+      <w:proofErr w:type="spellStart"/>
+      <w:r>
+        <w:rPr>
+          <w:rFonts w:ascii="Courier New" w:hAnsi="Courier New" w:cs="Courier New"/>
+        </w:rPr>
+        <w:t>int</w:t>
+      </w:r>
+      <w:proofErr w:type="spellEnd"/>
+    </w:p>
+    <w:p>
+      <w:pPr>
+        <w:pStyle w:val="Zadanie"/>
+        <w:numPr>
+          <w:ilvl w:val="0"/>
+          <w:numId w:val="0"/>
+        </w:numPr>
+        <w:ind w:left="924"/>
+      </w:pPr>
+      <w:r>
+        <w:lastRenderedPageBreak/>
+        <w:t>w taki sposób, aby zarówno wartość zmiennej b była różna od zera, jak i typ wartości</w:t>
+      </w:r>
+      <w:r>
+        <w:t xml:space="preserve"> a i b</w:t>
+      </w:r>
+      <w:r>
+        <w:t xml:space="preserve"> wskazywał na liczby całkowite.</w:t>
+      </w:r>
+    </w:p>
+    <w:p>
+      <w:pPr>
+        <w:pStyle w:val="Zadanie"/>
+      </w:pPr>
+      <w:r>
+        <w:t xml:space="preserve">Zmienne ‘wzrost’ i ‘waga’ zawierają informacje o wzroście i wadze osoby. </w:t>
+      </w:r>
+      <w:r>
+        <w:t>Napisz program obliczający wskaźnik BMI. Dane dotyczące wzrostu i wagi odczytaj z klawiatury. Stosując asercje sprawdź, czy wzrost wyrażony w cm jest liczbą całkowitą i mieści się w przedziale &lt;150;220&gt;, natomiast waga wyrażona w kg jest liczbą rzeczywistą i mieści się w przedziale &lt;40.0; 150.0&gt;</w:t>
+      </w:r>
+    </w:p>
+    <w:p>
+      <w:pPr>
+        <w:pStyle w:val="Zadanie"/>
+        <w:numPr>
+          <w:ilvl w:val="0"/>
+          <w:numId w:val="0"/>
+        </w:numPr>
+        <w:ind w:left="924"/>
+      </w:pPr>
+      <w:r>
+        <w:t xml:space="preserve">Następnie sprawdź działanie </w:t>
+      </w:r>
+      <w:r>
+        <w:t>program</w:t>
+      </w:r>
+      <w:r>
+        <w:t>u</w:t>
+      </w:r>
+      <w:r>
+        <w:t xml:space="preserve"> dla poniższych danych</w:t>
+      </w:r>
+      <w:r>
+        <w:t>, Zastanów się, dla których danych program powinien działać poprawnie.</w:t>
+      </w:r>
+    </w:p>
+    <w:p>
+      <w:pPr>
+        <w:pStyle w:val="Polecenie"/>
+      </w:pPr>
+      <w:r>
+        <w:t xml:space="preserve">wzrost 182, </w:t>
+      </w:r>
+      <w:r>
+        <w:t xml:space="preserve"> </w:t>
+      </w:r>
+      <w:r>
+        <w:t>waga 79.6</w:t>
+      </w:r>
+    </w:p>
+    <w:p>
+      <w:pPr>
+        <w:pStyle w:val="Polecenie"/>
+      </w:pPr>
+      <w:r>
+        <w:t xml:space="preserve">wzrost 182, </w:t>
+      </w:r>
+      <w:r>
+        <w:t xml:space="preserve"> </w:t>
+      </w:r>
+      <w:r>
+        <w:t>waga 79</w:t>
+      </w:r>
+    </w:p>
+    <w:p>
+      <w:pPr>
+        <w:pStyle w:val="Polecenie"/>
+      </w:pPr>
+      <w:r>
+        <w:t>wzrost 182.3 waga 79.6</w:t>
+      </w:r>
+    </w:p>
+    <w:p>
+      <w:pPr>
+        <w:pStyle w:val="Polecenie"/>
+      </w:pPr>
+      <w:r>
+        <w:t xml:space="preserve">wzrost 192, </w:t>
+      </w:r>
+      <w:r>
+        <w:t xml:space="preserve"> </w:t>
+      </w:r>
+      <w:r>
+        <w:t xml:space="preserve">waga </w:t>
+      </w:r>
+      <w:r>
+        <w:t>170</w:t>
+      </w:r>
+    </w:p>
+    <w:p>
+      <w:pPr>
+        <w:pStyle w:val="Polecenie"/>
+      </w:pPr>
+      <w:r>
+        <w:t xml:space="preserve">wzrost 148, </w:t>
+      </w:r>
+      <w:r>
+        <w:t xml:space="preserve"> </w:t>
+      </w:r>
+      <w:r>
+        <w:t>waga 55</w:t>
+      </w:r>
+    </w:p>
+    <w:p>
+      <w:pPr>
+        <w:pStyle w:val="Nagwek2"/>
+        <w:rPr>
+          <w:lang w:val="pl-PL"/>
+        </w:rPr>
+      </w:pPr>
+      <w:proofErr w:type="spellStart"/>
+      <w:r>
+        <w:rPr>
+          <w:lang w:val="pl-PL"/>
+        </w:rPr>
+        <w:t>Exception</w:t>
+      </w:r>
+      <w:proofErr w:type="spellEnd"/>
+      <w:r>
+        <w:rPr>
+          <w:lang w:val="pl-PL"/>
+        </w:rPr>
+        <w:t xml:space="preserve"> </w:t>
+      </w:r>
+      <w:proofErr w:type="spellStart"/>
+      <w:r>
+        <w:rPr>
+          <w:lang w:val="pl-PL"/>
+        </w:rPr>
+        <w:t>handling</w:t>
+      </w:r>
+      <w:proofErr w:type="spellEnd"/>
+    </w:p>
+    <w:p>
+      <w:pPr>
+        <w:pStyle w:val="Zadanie"/>
+        <w:numPr>
+          <w:ilvl w:val="0"/>
+          <w:numId w:val="0"/>
+        </w:numPr>
+        <w:ind w:left="924"/>
+      </w:pPr>
+      <w:r>
+        <w:t xml:space="preserve">W trakcie wykonywania programu mogą wystąpić </w:t>
+      </w:r>
+      <w:r>
+        <w:t>zdarzenia</w:t>
+      </w:r>
+      <w:r>
+        <w:t xml:space="preserve"> (sytuacje wyjątkowe)</w:t>
+      </w:r>
+      <w:r>
+        <w:t xml:space="preserve">, które uniemożliwiają jego prawidłowe działanie. </w:t>
+      </w:r>
+      <w:r>
+        <w:t>Przyczyn</w:t>
+      </w:r>
+      <w:r>
+        <w:t>ami</w:t>
+      </w:r>
+      <w:r>
+        <w:t xml:space="preserve"> mo</w:t>
+      </w:r>
+      <w:r>
+        <w:t>gą</w:t>
+      </w:r>
+      <w:r>
+        <w:t xml:space="preserve"> być</w:t>
+      </w:r>
+      <w:r>
+        <w:t xml:space="preserve"> np.</w:t>
+      </w:r>
+      <w:r>
+        <w:t xml:space="preserve"> niepoprawn</w:t>
+      </w:r>
+      <w:r>
+        <w:t>y rodzaj czy</w:t>
+      </w:r>
+      <w:r>
+        <w:t xml:space="preserve"> wartoś</w:t>
+      </w:r>
+      <w:r>
+        <w:t>ć</w:t>
+      </w:r>
+      <w:r>
+        <w:t xml:space="preserve"> danych, </w:t>
+      </w:r>
+      <w:r>
+        <w:t>problem z wykonaniem operacji na</w:t>
+      </w:r>
+      <w:r>
+        <w:t xml:space="preserve"> pliku w systemie plików, </w:t>
+      </w:r>
+      <w:r>
+        <w:t xml:space="preserve">czy </w:t>
+      </w:r>
+      <w:r>
+        <w:t xml:space="preserve">też </w:t>
+      </w:r>
+      <w:r>
+        <w:t xml:space="preserve">brak połączenia z siecią komputerową. </w:t>
+      </w:r>
+      <w:r>
+        <w:t>Obsługa sytuacji wyjątkowych</w:t>
+      </w:r>
+      <w:r>
+        <w:t xml:space="preserve"> (obsługa wyjątków)</w:t>
+      </w:r>
+      <w:r>
+        <w:t xml:space="preserve"> to mechanizm pozwalający zareagować na te zdarzenia</w:t>
+      </w:r>
+      <w:r>
+        <w:t xml:space="preserve"> przy użyciu wyspecjalizowanych konstrukcji języka programowania.</w:t>
+      </w:r>
+    </w:p>
+    <w:p>
+      <w:pPr>
+        <w:pStyle w:val="Zadanie"/>
+      </w:pPr>
+      <w:r>
+        <w:t xml:space="preserve">Napisz program, który obliczy i wyświetli pierwiastek kwadratowy </w:t>
+      </w:r>
+      <w:r>
+        <w:t xml:space="preserve">z </w:t>
+      </w:r>
+      <w:r>
+        <w:t xml:space="preserve">liczby wprowadzonej z klawiatury. Zastosuj obsługę wyjątków dla </w:t>
+      </w:r>
+      <w:r>
+        <w:t>sprawdzenia poprawności wprowadzanych danych (liczba &gt;= 0). Sprawdź działanie programu wprowadzając</w:t>
+      </w:r>
+      <w:r>
+        <w:t xml:space="preserve"> z klawiatury wartość</w:t>
+      </w:r>
+      <w:r>
+        <w:t>:</w:t>
+      </w:r>
+    </w:p>
+    <w:p>
+      <w:pPr>
+        <w:pStyle w:val="Polecenie"/>
+      </w:pPr>
+      <w:r>
+        <w:t>256</w:t>
+      </w:r>
+    </w:p>
+    <w:p>
+      <w:pPr>
+        <w:pStyle w:val="Polecenie"/>
+      </w:pPr>
+      <w:r>
+        <w:t>0</w:t>
+      </w:r>
+    </w:p>
+    <w:p>
+      <w:pPr>
+        <w:pStyle w:val="Polecenie"/>
+      </w:pPr>
+      <w:r>
+        <w:t>-4</w:t>
+      </w:r>
+    </w:p>
+    <w:p>
+      <w:pPr>
+        <w:pStyle w:val="Polecenie"/>
+      </w:pPr>
+      <w:r>
+        <w:t>‘cztery’</w:t>
+      </w:r>
+    </w:p>
+    <w:p>
+      <w:pPr>
+        <w:pStyle w:val="Zadanie"/>
+        <w:numPr>
+          <w:ilvl w:val="0"/>
+          <w:numId w:val="0"/>
+        </w:numPr>
+        <w:ind w:left="924"/>
+      </w:pPr>
+      <w:r>
+        <w:t>Zaobserwuj, jaki będzie rezultat działania programu</w:t>
+      </w:r>
+      <w:r>
+        <w:t xml:space="preserve"> w każdym z tych przypadków.</w:t>
+      </w:r>
+    </w:p>
+    <w:p>
+      <w:pPr>
+        <w:pStyle w:val="Zadanie"/>
+        <w:numPr>
+          <w:ilvl w:val="0"/>
+          <w:numId w:val="0"/>
+        </w:numPr>
+        <w:ind w:left="924"/>
+        <w:rPr>
+          <w:rFonts w:ascii="Courier New" w:hAnsi="Courier New" w:cs="Courier New"/>
           <w:lang w:val="en-US"/>
         </w:rPr>
       </w:pPr>
@@ -403,23 +798,7 @@
           <w:lang w:val="en-US"/>
         </w:rPr>
         <w:br/>
-        <w:t xml:space="preserve">    number = </w:t>
-      </w:r>
-      <w:proofErr w:type="gramStart"/>
-      <w:r>
-        <w:rPr>
-          <w:rFonts w:ascii="Courier New" w:hAnsi="Courier New" w:cs="Courier New"/>
-          <w:lang w:val="en-US"/>
-        </w:rPr>
-        <w:t>float(</w:t>
-      </w:r>
-      <w:proofErr w:type="gramEnd"/>
-      <w:r>
-        <w:rPr>
-          <w:rFonts w:ascii="Courier New" w:hAnsi="Courier New" w:cs="Courier New"/>
-          <w:lang w:val="en-US"/>
-        </w:rPr>
-        <w:t>input('Enter any number: '))</w:t>
+        <w:t xml:space="preserve">    number = float(input('Enter any number: '))</w:t>
       </w:r>
       <w:r>
         <w:rPr>
@@ -475,7 +854,21 @@
           <w:lang w:val="en-US"/>
         </w:rPr>
         <w:br/>
-        <w:t xml:space="preserve">    print('Please enter a number greater than 0')</w:t>
+        <w:t xml:space="preserve">    print('Please enter a </w:t>
+      </w:r>
+      <w:r>
+        <w:rPr>
+          <w:rFonts w:ascii="Courier New" w:hAnsi="Courier New" w:cs="Courier New"/>
+          <w:lang w:val="en-US"/>
+        </w:rPr>
+        <w:t xml:space="preserve">valid </w:t>
+      </w:r>
+      <w:r>
+        <w:rPr>
+          <w:rFonts w:ascii="Courier New" w:hAnsi="Courier New" w:cs="Courier New"/>
+          <w:lang w:val="en-US"/>
+        </w:rPr>
+        <w:t>number greater than 0')</w:t>
       </w:r>
     </w:p>
     <w:p>
@@ -485,13 +878,43 @@
       <w:r>
         <w:t>W grupach 2-3 osobowych, zmodyfikuj powyższy program, aby działał on do momentu wprowadzenia poprawnej liczby większej od 0. Zastosuj obsługę wyjątków oraz instrukcję pętli.</w:t>
       </w:r>
-    </w:p>
-    <w:p>
-      <w:pPr>
-        <w:pStyle w:val="Zadanie"/>
-      </w:pPr>
-      <w:r>
-        <w:t>Napisz program, który wyświetli zawartość pliku NoEducation.txt. Uwzględnij sytuację wyjątkową (brak pliku lub jego niepoprawne otwarcie). Zastosuj o</w:t>
+      <w:r>
+        <w:t xml:space="preserve"> Pomocne może być przeanalizowanie przykładów zawartych w materiale:</w:t>
+      </w:r>
+    </w:p>
+    <w:p>
+      <w:pPr>
+        <w:pStyle w:val="Zadanie"/>
+        <w:numPr>
+          <w:ilvl w:val="0"/>
+          <w:numId w:val="0"/>
+        </w:numPr>
+        <w:ind w:left="924"/>
+      </w:pPr>
+      <w:hyperlink r:id="rId11" w:history="1">
+        <w:r>
+          <w:rPr>
+            <w:rStyle w:val="Hipercze"/>
+          </w:rPr>
+          <w:t>https://www.youtube.com/watch?v=ij9F6z0gppI&amp;list=PLRJdqdXieSHN0U9AdnmwD-9QcR9hmw04d&amp;index=47&amp;t=0s</w:t>
+        </w:r>
+      </w:hyperlink>
+      <w:r>
+        <w:t xml:space="preserve"> </w:t>
+      </w:r>
+    </w:p>
+    <w:p>
+      <w:pPr>
+        <w:pStyle w:val="Zadanie"/>
+      </w:pPr>
+      <w:r>
+        <w:t xml:space="preserve">Napisz program, który wyświetli zawartość pliku NoEducation.txt. Uwzględnij sytuację wyjątkową (brak pliku </w:t>
+      </w:r>
+      <w:r>
+        <w:t xml:space="preserve">o podanej nazwie </w:t>
+      </w:r>
+      <w:r>
+        <w:t>lub jego niepoprawne otwarcie). Zastosuj o</w:t>
       </w:r>
       <w:r>
         <w:t>bsług</w:t>
@@ -503,30 +926,597 @@
         <w:t xml:space="preserve"> </w:t>
       </w:r>
       <w:r>
-        <w:t xml:space="preserve">wyjątków </w:t>
-      </w:r>
-    </w:p>
-    <w:p>
-      <w:pPr>
-        <w:pStyle w:val="Zadanie"/>
-      </w:pPr>
-      <w:proofErr w:type="spellStart"/>
-      <w:r>
-        <w:t>IOError</w:t>
-      </w:r>
-      <w:proofErr w:type="spellEnd"/>
-    </w:p>
-    <w:p>
-      <w:pPr>
-        <w:pStyle w:val="Zadanie"/>
-      </w:pPr>
+        <w:t>wyjątków</w:t>
+      </w:r>
+      <w:r>
+        <w:t>. Następnie sprawdź działanie programu w różnych sytuacjach, np. gdy podany plik istnieje lub nie istnieje.</w:t>
+      </w:r>
     </w:p>
     <w:p>
       <w:pPr>
         <w:pStyle w:val="Nagwek2"/>
-      </w:pPr>
-      <w:r>
-        <w:t>Raising exceptions</w:t>
+        <w:rPr>
+          <w:lang w:val="pl-PL"/>
+        </w:rPr>
+      </w:pPr>
+      <w:proofErr w:type="spellStart"/>
+      <w:r>
+        <w:rPr>
+          <w:lang w:val="pl-PL"/>
+        </w:rPr>
+        <w:t>Raising</w:t>
+      </w:r>
+      <w:proofErr w:type="spellEnd"/>
+      <w:r>
+        <w:rPr>
+          <w:lang w:val="pl-PL"/>
+        </w:rPr>
+        <w:t xml:space="preserve"> </w:t>
+      </w:r>
+      <w:proofErr w:type="spellStart"/>
+      <w:r>
+        <w:rPr>
+          <w:lang w:val="pl-PL"/>
+        </w:rPr>
+        <w:t>exceptions</w:t>
+      </w:r>
+      <w:proofErr w:type="spellEnd"/>
+    </w:p>
+    <w:p>
+      <w:pPr>
+        <w:pStyle w:val="Zadanie"/>
+        <w:numPr>
+          <w:ilvl w:val="0"/>
+          <w:numId w:val="0"/>
+        </w:numPr>
+        <w:ind w:left="924"/>
+      </w:pPr>
+      <w:r>
+        <w:t xml:space="preserve">Zgłaszanie </w:t>
+      </w:r>
+      <w:r>
+        <w:t xml:space="preserve">sytuacji wyjątkowych jest jednym z mechanizmów pozwalających </w:t>
+      </w:r>
+      <w:r>
+        <w:t xml:space="preserve">na </w:t>
+      </w:r>
+      <w:r>
+        <w:t>kontrolowanie poprawności działania programu</w:t>
+      </w:r>
+      <w:r>
+        <w:t xml:space="preserve">. W przypadku wystąpienia zdarzenia, </w:t>
+      </w:r>
+      <w:r>
+        <w:t xml:space="preserve">które może spowodować niepoprawne działanie programu, </w:t>
+      </w:r>
+      <w:r>
+        <w:t xml:space="preserve">możliwe jest, przy użyciu odpowiedniej instrukcji, </w:t>
+      </w:r>
+      <w:r>
+        <w:t>poinformowanie o</w:t>
+      </w:r>
+      <w:r>
+        <w:t xml:space="preserve"> sytuacji wyjątkowej</w:t>
+      </w:r>
+      <w:r>
+        <w:t xml:space="preserve"> (zgłoszenie wyjątku)</w:t>
+      </w:r>
+      <w:r>
+        <w:t xml:space="preserve">. </w:t>
+      </w:r>
+      <w:r>
+        <w:t xml:space="preserve">Następnie taki zgłoszony wyjątek może zostać obsłużony przy użyciu konstrukcji programistycznych przeznaczonych do obsługi wyjątków (np. </w:t>
+      </w:r>
+      <w:proofErr w:type="spellStart"/>
+      <w:r>
+        <w:t>try</w:t>
+      </w:r>
+      <w:proofErr w:type="spellEnd"/>
+      <w:r>
+        <w:t xml:space="preserve"> ... </w:t>
+      </w:r>
+      <w:proofErr w:type="spellStart"/>
+      <w:r>
+        <w:t>except</w:t>
+      </w:r>
+      <w:proofErr w:type="spellEnd"/>
+      <w:r>
+        <w:t>).</w:t>
+      </w:r>
+    </w:p>
+    <w:p>
+      <w:pPr>
+        <w:pStyle w:val="Zadanie"/>
+      </w:pPr>
+      <w:r>
+        <w:t>Napisz program, który wyświetla wiek osoby w latach</w:t>
+      </w:r>
+      <w:r>
+        <w:t>.</w:t>
+      </w:r>
+      <w:r>
+        <w:t xml:space="preserve"> Sprawdź, czy informacja o liczbie lat to liczba całkowita. Jeśli nie, zgłoś sytuację wyjątkową </w:t>
+      </w:r>
+      <w:proofErr w:type="spellStart"/>
+      <w:r>
+        <w:t>TypeError</w:t>
+      </w:r>
+      <w:proofErr w:type="spellEnd"/>
+      <w:r>
+        <w:t>.</w:t>
+      </w:r>
+    </w:p>
+    <w:p>
+      <w:pPr>
+        <w:pStyle w:val="Zadanie"/>
+        <w:numPr>
+          <w:ilvl w:val="0"/>
+          <w:numId w:val="0"/>
+        </w:numPr>
+        <w:ind w:left="924"/>
+        <w:rPr>
+          <w:rFonts w:ascii="Courier New" w:hAnsi="Courier New" w:cs="Courier New"/>
+        </w:rPr>
+      </w:pPr>
+      <w:r>
+        <w:rPr>
+          <w:rFonts w:ascii="Courier New" w:hAnsi="Courier New" w:cs="Courier New"/>
+        </w:rPr>
+        <w:t>wiek = '25'</w:t>
+      </w:r>
+      <w:r>
+        <w:rPr>
+          <w:rFonts w:ascii="Courier New" w:hAnsi="Courier New" w:cs="Courier New"/>
+        </w:rPr>
+        <w:br/>
+      </w:r>
+      <w:proofErr w:type="spellStart"/>
+      <w:r>
+        <w:rPr>
+          <w:rFonts w:ascii="Courier New" w:hAnsi="Courier New" w:cs="Courier New"/>
+        </w:rPr>
+        <w:t>if</w:t>
+      </w:r>
+      <w:proofErr w:type="spellEnd"/>
+      <w:r>
+        <w:rPr>
+          <w:rFonts w:ascii="Courier New" w:hAnsi="Courier New" w:cs="Courier New"/>
+        </w:rPr>
+        <w:t xml:space="preserve"> </w:t>
+      </w:r>
+      <w:proofErr w:type="spellStart"/>
+      <w:r>
+        <w:rPr>
+          <w:rFonts w:ascii="Courier New" w:hAnsi="Courier New" w:cs="Courier New"/>
+        </w:rPr>
+        <w:t>type</w:t>
+      </w:r>
+      <w:proofErr w:type="spellEnd"/>
+      <w:r>
+        <w:rPr>
+          <w:rFonts w:ascii="Courier New" w:hAnsi="Courier New" w:cs="Courier New"/>
+        </w:rPr>
+        <w:t xml:space="preserve">(wiek) != </w:t>
+      </w:r>
+      <w:proofErr w:type="spellStart"/>
+      <w:r>
+        <w:rPr>
+          <w:rFonts w:ascii="Courier New" w:hAnsi="Courier New" w:cs="Courier New"/>
+        </w:rPr>
+        <w:t>int</w:t>
+      </w:r>
+      <w:proofErr w:type="spellEnd"/>
+      <w:r>
+        <w:rPr>
+          <w:rFonts w:ascii="Courier New" w:hAnsi="Courier New" w:cs="Courier New"/>
+        </w:rPr>
+        <w:t>:</w:t>
+      </w:r>
+      <w:r>
+        <w:rPr>
+          <w:rFonts w:ascii="Courier New" w:hAnsi="Courier New" w:cs="Courier New"/>
+        </w:rPr>
+        <w:br/>
+        <w:t xml:space="preserve">    </w:t>
+      </w:r>
+      <w:proofErr w:type="spellStart"/>
+      <w:r>
+        <w:rPr>
+          <w:rFonts w:ascii="Courier New" w:hAnsi="Courier New" w:cs="Courier New"/>
+        </w:rPr>
+        <w:t>raise</w:t>
+      </w:r>
+      <w:proofErr w:type="spellEnd"/>
+      <w:r>
+        <w:rPr>
+          <w:rFonts w:ascii="Courier New" w:hAnsi="Courier New" w:cs="Courier New"/>
+        </w:rPr>
+        <w:t xml:space="preserve"> </w:t>
+      </w:r>
+      <w:proofErr w:type="spellStart"/>
+      <w:r>
+        <w:rPr>
+          <w:rFonts w:ascii="Courier New" w:hAnsi="Courier New" w:cs="Courier New"/>
+        </w:rPr>
+        <w:t>TypeError</w:t>
+      </w:r>
+      <w:proofErr w:type="spellEnd"/>
+      <w:r>
+        <w:rPr>
+          <w:rFonts w:ascii="Courier New" w:hAnsi="Courier New" w:cs="Courier New"/>
+        </w:rPr>
+        <w:t>('Wiek powinien być liczbą całkowitą!')</w:t>
+      </w:r>
+      <w:r>
+        <w:rPr>
+          <w:rFonts w:ascii="Courier New" w:hAnsi="Courier New" w:cs="Courier New"/>
+        </w:rPr>
+        <w:br/>
+      </w:r>
+      <w:proofErr w:type="spellStart"/>
+      <w:r>
+        <w:rPr>
+          <w:rFonts w:ascii="Courier New" w:hAnsi="Courier New" w:cs="Courier New"/>
+        </w:rPr>
+        <w:t>print</w:t>
+      </w:r>
+      <w:proofErr w:type="spellEnd"/>
+      <w:r>
+        <w:rPr>
+          <w:rFonts w:ascii="Courier New" w:hAnsi="Courier New" w:cs="Courier New"/>
+        </w:rPr>
+        <w:t>(</w:t>
+      </w:r>
+      <w:proofErr w:type="spellStart"/>
+      <w:r>
+        <w:rPr>
+          <w:rFonts w:ascii="Courier New" w:hAnsi="Courier New" w:cs="Courier New"/>
+        </w:rPr>
+        <w:t>f'Masz</w:t>
+      </w:r>
+      <w:proofErr w:type="spellEnd"/>
+      <w:r>
+        <w:rPr>
+          <w:rFonts w:ascii="Courier New" w:hAnsi="Courier New" w:cs="Courier New"/>
+        </w:rPr>
+        <w:t xml:space="preserve"> {wiek} lat')</w:t>
+      </w:r>
+    </w:p>
+    <w:p>
+      <w:pPr>
+        <w:pStyle w:val="Zadanie"/>
+      </w:pPr>
+      <w:r>
+        <w:t>Uzupełnij program</w:t>
+      </w:r>
+      <w:r>
+        <w:t xml:space="preserve"> wyświetlający wiek osoby</w:t>
+      </w:r>
+      <w:r>
+        <w:t>, sprawdzając również, czy podany wiek jest liczbą dodatnią, mniejszą od 120.</w:t>
+      </w:r>
+      <w:r>
+        <w:t xml:space="preserve"> </w:t>
+      </w:r>
+      <w:r>
+        <w:t xml:space="preserve">Jeśli nie, zgłoś wyjątek </w:t>
+      </w:r>
+      <w:proofErr w:type="spellStart"/>
+      <w:r>
+        <w:t>ValueError</w:t>
+      </w:r>
+      <w:proofErr w:type="spellEnd"/>
+      <w:r>
+        <w:t>. Następnie s</w:t>
+      </w:r>
+      <w:r>
+        <w:t>prawdź działanie programu dla poprawnych i niepoprawnych wartości wieku.</w:t>
+      </w:r>
+    </w:p>
+    <w:p>
+      <w:pPr>
+        <w:pStyle w:val="Zadanie"/>
+      </w:pPr>
+      <w:r>
+        <w:t xml:space="preserve">Napisz program, który </w:t>
+      </w:r>
+      <w:r>
+        <w:t>dla podanej ceny netto wyznacza</w:t>
+      </w:r>
+      <w:r>
+        <w:t xml:space="preserve"> cenę </w:t>
+      </w:r>
+      <w:r>
+        <w:t xml:space="preserve">brutto, tj. cenę netto powiększoną o </w:t>
+      </w:r>
+      <w:r>
+        <w:t xml:space="preserve">podatek VAT (23%). Sprawdź, czy cena </w:t>
+      </w:r>
+      <w:r>
+        <w:t xml:space="preserve">netto </w:t>
+      </w:r>
+      <w:r>
+        <w:t xml:space="preserve">jest dodatnią liczbą rzeczywistą lub całkowitą. </w:t>
+      </w:r>
+      <w:r>
+        <w:t xml:space="preserve">Jeśli tak, oblicz i wyświetl cenę brutto z dwoma miejscami dziesiętnymi oraz symbolem waluty zł (np. 15.60 zł). </w:t>
+      </w:r>
+      <w:r>
+        <w:t xml:space="preserve">Jeśli </w:t>
+      </w:r>
+      <w:r>
+        <w:t xml:space="preserve">cena </w:t>
+      </w:r>
+      <w:r>
+        <w:t xml:space="preserve">netto </w:t>
+      </w:r>
+      <w:r>
+        <w:t>zawiera niepoprawną wartość</w:t>
+      </w:r>
+      <w:r>
+        <w:t xml:space="preserve">, zgłoś odpowiedni wyjątek. </w:t>
+      </w:r>
+      <w:r>
+        <w:t>Następnie sprawdź działanie programu dla następujących wartości ceny</w:t>
+      </w:r>
+      <w:r>
+        <w:t xml:space="preserve"> netto</w:t>
+      </w:r>
+      <w:r>
+        <w:t>:</w:t>
+      </w:r>
+    </w:p>
+    <w:p>
+      <w:pPr>
+        <w:pStyle w:val="Zadanie"/>
+        <w:numPr>
+          <w:ilvl w:val="0"/>
+          <w:numId w:val="0"/>
+        </w:numPr>
+        <w:ind w:left="924"/>
+        <w:rPr>
+          <w:rFonts w:ascii="Courier New" w:hAnsi="Courier New" w:cs="Courier New"/>
+        </w:rPr>
+      </w:pPr>
+      <w:proofErr w:type="spellStart"/>
+      <w:r>
+        <w:rPr>
+          <w:rFonts w:ascii="Courier New" w:hAnsi="Courier New" w:cs="Courier New"/>
+        </w:rPr>
+        <w:t>cena</w:t>
+      </w:r>
+      <w:r>
+        <w:rPr>
+          <w:rFonts w:ascii="Courier New" w:hAnsi="Courier New" w:cs="Courier New"/>
+        </w:rPr>
+        <w:t>_netto</w:t>
+      </w:r>
+      <w:proofErr w:type="spellEnd"/>
+      <w:r>
+        <w:rPr>
+          <w:rFonts w:ascii="Courier New" w:hAnsi="Courier New" w:cs="Courier New"/>
+        </w:rPr>
+        <w:t xml:space="preserve"> = 15.6</w:t>
+      </w:r>
+      <w:r>
+        <w:rPr>
+          <w:rFonts w:ascii="Courier New" w:hAnsi="Courier New" w:cs="Courier New"/>
+        </w:rPr>
+        <w:br/>
+      </w:r>
+      <w:proofErr w:type="spellStart"/>
+      <w:r>
+        <w:rPr>
+          <w:rFonts w:ascii="Courier New" w:hAnsi="Courier New" w:cs="Courier New"/>
+        </w:rPr>
+        <w:t>cena</w:t>
+      </w:r>
+      <w:r>
+        <w:rPr>
+          <w:rFonts w:ascii="Courier New" w:hAnsi="Courier New" w:cs="Courier New"/>
+        </w:rPr>
+        <w:t>_netto</w:t>
+      </w:r>
+      <w:proofErr w:type="spellEnd"/>
+      <w:r>
+        <w:rPr>
+          <w:rFonts w:ascii="Courier New" w:hAnsi="Courier New" w:cs="Courier New"/>
+        </w:rPr>
+        <w:t xml:space="preserve"> = 15</w:t>
+      </w:r>
+      <w:r>
+        <w:rPr>
+          <w:rFonts w:ascii="Courier New" w:hAnsi="Courier New" w:cs="Courier New"/>
+        </w:rPr>
+        <w:br/>
+      </w:r>
+      <w:proofErr w:type="spellStart"/>
+      <w:r>
+        <w:rPr>
+          <w:rFonts w:ascii="Courier New" w:hAnsi="Courier New" w:cs="Courier New"/>
+        </w:rPr>
+        <w:t>cena</w:t>
+      </w:r>
+      <w:r>
+        <w:rPr>
+          <w:rFonts w:ascii="Courier New" w:hAnsi="Courier New" w:cs="Courier New"/>
+        </w:rPr>
+        <w:t>_netto</w:t>
+      </w:r>
+      <w:proofErr w:type="spellEnd"/>
+      <w:r>
+        <w:rPr>
+          <w:rFonts w:ascii="Courier New" w:hAnsi="Courier New" w:cs="Courier New"/>
+        </w:rPr>
+        <w:t xml:space="preserve"> = -7</w:t>
+      </w:r>
+      <w:r>
+        <w:rPr>
+          <w:rFonts w:ascii="Courier New" w:hAnsi="Courier New" w:cs="Courier New"/>
+        </w:rPr>
+        <w:br/>
+      </w:r>
+      <w:proofErr w:type="spellStart"/>
+      <w:r>
+        <w:rPr>
+          <w:rFonts w:ascii="Courier New" w:hAnsi="Courier New" w:cs="Courier New"/>
+        </w:rPr>
+        <w:t>cena</w:t>
+      </w:r>
+      <w:r>
+        <w:rPr>
+          <w:rFonts w:ascii="Courier New" w:hAnsi="Courier New" w:cs="Courier New"/>
+        </w:rPr>
+        <w:t>_netto</w:t>
+      </w:r>
+      <w:proofErr w:type="spellEnd"/>
+      <w:r>
+        <w:rPr>
+          <w:rFonts w:ascii="Courier New" w:hAnsi="Courier New" w:cs="Courier New"/>
+        </w:rPr>
+        <w:t xml:space="preserve"> =</w:t>
+      </w:r>
+      <w:r>
+        <w:rPr>
+          <w:rFonts w:ascii="Courier New" w:hAnsi="Courier New" w:cs="Courier New"/>
+        </w:rPr>
+        <w:t xml:space="preserve"> </w:t>
+      </w:r>
+      <w:r>
+        <w:rPr>
+          <w:rFonts w:ascii="Courier New" w:hAnsi="Courier New" w:cs="Courier New"/>
+        </w:rPr>
+        <w:t>”</w:t>
+      </w:r>
+      <w:r>
+        <w:rPr>
+          <w:rFonts w:ascii="Courier New" w:hAnsi="Courier New" w:cs="Courier New"/>
+        </w:rPr>
+        <w:t>9.20</w:t>
+      </w:r>
+      <w:r>
+        <w:rPr>
+          <w:rFonts w:ascii="Courier New" w:hAnsi="Courier New" w:cs="Courier New"/>
+        </w:rPr>
+        <w:t>”</w:t>
+      </w:r>
+    </w:p>
+    <w:p>
+      <w:pPr>
+        <w:pStyle w:val="Zadanie"/>
+      </w:pPr>
+      <w:r>
+        <w:t xml:space="preserve">Utwórz funkcję </w:t>
+      </w:r>
+      <w:proofErr w:type="spellStart"/>
+      <w:r>
+        <w:t>pole_prostokata</w:t>
+      </w:r>
+      <w:proofErr w:type="spellEnd"/>
+      <w:r>
+        <w:t>(</w:t>
+      </w:r>
+      <w:proofErr w:type="spellStart"/>
+      <w:r>
+        <w:t>a,b</w:t>
+      </w:r>
+      <w:proofErr w:type="spellEnd"/>
+      <w:r>
+        <w:t>) do obliczania pola powierzchni prostokąta o wymiarach boków a oraz b. Sprawdź w funkcji, czy przekazane wartości a oraz b to liczby całkowite lub rzeczywiste większe od 0. Jeśli nie, zgłoś odpowiedni wyjątek. Następnie napisz program, w którym oblicz i wyświetl pole prostokąta. Dodaj w programie obsługę zgłoszonego wyjątku. Sprawdź działanie programu, dla poniższych wartości a oraz b:</w:t>
+      </w:r>
+    </w:p>
+    <w:p>
+      <w:pPr>
+        <w:pStyle w:val="Zadanie"/>
+        <w:numPr>
+          <w:ilvl w:val="0"/>
+          <w:numId w:val="0"/>
+        </w:numPr>
+        <w:ind w:left="924"/>
+        <w:rPr>
+          <w:rFonts w:ascii="Courier New" w:hAnsi="Courier New" w:cs="Courier New"/>
+          <w:lang w:val="en-US"/>
+        </w:rPr>
+      </w:pPr>
+      <w:r>
+        <w:rPr>
+          <w:rFonts w:ascii="Courier New" w:hAnsi="Courier New" w:cs="Courier New"/>
+          <w:lang w:val="en-US"/>
+        </w:rPr>
+        <w:t xml:space="preserve">a=3, </w:t>
+      </w:r>
+      <w:r>
+        <w:rPr>
+          <w:rFonts w:ascii="Courier New" w:hAnsi="Courier New" w:cs="Courier New"/>
+          <w:lang w:val="en-US"/>
+        </w:rPr>
+        <w:t xml:space="preserve">  </w:t>
+      </w:r>
+      <w:r>
+        <w:rPr>
+          <w:rFonts w:ascii="Courier New" w:hAnsi="Courier New" w:cs="Courier New"/>
+          <w:lang w:val="en-US"/>
+        </w:rPr>
+        <w:t>b=4</w:t>
+      </w:r>
+      <w:r>
+        <w:rPr>
+          <w:rFonts w:ascii="Courier New" w:hAnsi="Courier New" w:cs="Courier New"/>
+          <w:lang w:val="en-US"/>
+        </w:rPr>
+        <w:br/>
+        <w:t>a=3.1, b=4.0</w:t>
+      </w:r>
+      <w:r>
+        <w:rPr>
+          <w:rFonts w:ascii="Courier New" w:hAnsi="Courier New" w:cs="Courier New"/>
+          <w:lang w:val="en-US"/>
+        </w:rPr>
+        <w:br/>
+      </w:r>
+      <w:r>
+        <w:rPr>
+          <w:rFonts w:ascii="Courier New" w:hAnsi="Courier New" w:cs="Courier New"/>
+          <w:lang w:val="en-US"/>
+        </w:rPr>
+        <w:lastRenderedPageBreak/>
+        <w:t xml:space="preserve">a=3, </w:t>
+      </w:r>
+      <w:r>
+        <w:rPr>
+          <w:rFonts w:ascii="Courier New" w:hAnsi="Courier New" w:cs="Courier New"/>
+          <w:lang w:val="en-US"/>
+        </w:rPr>
+        <w:t xml:space="preserve">  </w:t>
+      </w:r>
+      <w:r>
+        <w:rPr>
+          <w:rFonts w:ascii="Courier New" w:hAnsi="Courier New" w:cs="Courier New"/>
+          <w:lang w:val="en-US"/>
+        </w:rPr>
+        <w:t>b=’4’</w:t>
+      </w:r>
+      <w:r>
+        <w:rPr>
+          <w:rFonts w:ascii="Courier New" w:hAnsi="Courier New" w:cs="Courier New"/>
+          <w:lang w:val="en-US"/>
+        </w:rPr>
+        <w:br/>
+        <w:t xml:space="preserve">a=3, </w:t>
+      </w:r>
+      <w:r>
+        <w:rPr>
+          <w:rFonts w:ascii="Courier New" w:hAnsi="Courier New" w:cs="Courier New"/>
+          <w:lang w:val="en-US"/>
+        </w:rPr>
+        <w:t xml:space="preserve">  </w:t>
+      </w:r>
+      <w:r>
+        <w:rPr>
+          <w:rFonts w:ascii="Courier New" w:hAnsi="Courier New" w:cs="Courier New"/>
+          <w:lang w:val="en-US"/>
+        </w:rPr>
+        <w:t>b=-2</w:t>
       </w:r>
     </w:p>
     <w:p>
@@ -545,27 +1535,536 @@
         <w:pStyle w:val="Zadanie"/>
       </w:pPr>
       <w:r>
-        <w:t>Zadanie na obsługę wyjątku już istniejącego</w:t>
-      </w:r>
-      <w:r>
-        <w:t xml:space="preserve"> np. niezgodny typ lub brak pliku do otwarcia</w:t>
-      </w:r>
-    </w:p>
-    <w:p>
-      <w:pPr>
-        <w:pStyle w:val="Zadanie"/>
-      </w:pPr>
-      <w:r>
-        <w:t>Zadanie na zgłoszenie wyjątku</w:t>
-      </w:r>
-    </w:p>
-    <w:p>
-      <w:pPr>
-        <w:pStyle w:val="Zadanie"/>
+        <w:t xml:space="preserve">W grupach 2-3 osobowych zastanów się, gdzie w poniższym programie komputerowym należy użyć asercji, aby zapobiec niepoprawnemu </w:t>
+      </w:r>
+      <w:r>
+        <w:t xml:space="preserve">i nielogicznemu </w:t>
+      </w:r>
+      <w:r>
+        <w:t>działaniu programu.</w:t>
+      </w:r>
+      <w:r>
+        <w:t xml:space="preserve"> Następnie umieść asercje w programie i sprawdź jego działanie dla różnych kombinacji danych.</w:t>
+      </w:r>
+    </w:p>
+    <w:p>
+      <w:pPr>
+        <w:pStyle w:val="Zadanie"/>
+        <w:numPr>
+          <w:ilvl w:val="0"/>
+          <w:numId w:val="0"/>
+        </w:numPr>
+        <w:ind w:left="924"/>
+        <w:rPr>
+          <w:rFonts w:ascii="Courier New" w:hAnsi="Courier New" w:cs="Courier New"/>
+        </w:rPr>
+      </w:pPr>
+      <w:r>
+        <w:rPr>
+          <w:rFonts w:ascii="Courier New" w:hAnsi="Courier New" w:cs="Courier New"/>
+        </w:rPr>
+        <w:t>student = 'Mateusz'</w:t>
+      </w:r>
+      <w:r>
+        <w:rPr>
+          <w:rFonts w:ascii="Courier New" w:hAnsi="Courier New" w:cs="Courier New"/>
+        </w:rPr>
+        <w:br/>
+      </w:r>
+      <w:r>
+        <w:rPr>
+          <w:rFonts w:ascii="Courier New" w:hAnsi="Courier New" w:cs="Courier New"/>
+        </w:rPr>
+        <w:t>stypendium = 950</w:t>
+      </w:r>
+      <w:r>
+        <w:rPr>
+          <w:rFonts w:ascii="Courier New" w:hAnsi="Courier New" w:cs="Courier New"/>
+        </w:rPr>
+        <w:br/>
+      </w:r>
+      <w:r>
+        <w:rPr>
+          <w:rFonts w:ascii="Courier New" w:hAnsi="Courier New" w:cs="Courier New"/>
+        </w:rPr>
+        <w:t>wydatki = 920</w:t>
+      </w:r>
+      <w:r>
+        <w:rPr>
+          <w:rFonts w:ascii="Courier New" w:hAnsi="Courier New" w:cs="Courier New"/>
+        </w:rPr>
+        <w:br/>
+      </w:r>
+      <w:r>
+        <w:rPr>
+          <w:rFonts w:ascii="Courier New" w:hAnsi="Courier New" w:cs="Courier New"/>
+        </w:rPr>
+        <w:br/>
+      </w:r>
+      <w:proofErr w:type="spellStart"/>
+      <w:r>
+        <w:rPr>
+          <w:rFonts w:ascii="Courier New" w:hAnsi="Courier New" w:cs="Courier New"/>
+        </w:rPr>
+        <w:t>print</w:t>
+      </w:r>
+      <w:proofErr w:type="spellEnd"/>
+      <w:r>
+        <w:rPr>
+          <w:rFonts w:ascii="Courier New" w:hAnsi="Courier New" w:cs="Courier New"/>
+        </w:rPr>
+        <w:t>('Student: {}'.format(</w:t>
+      </w:r>
+      <w:proofErr w:type="spellStart"/>
+      <w:r>
+        <w:rPr>
+          <w:rFonts w:ascii="Courier New" w:hAnsi="Courier New" w:cs="Courier New"/>
+        </w:rPr>
+        <w:t>student.upper</w:t>
+      </w:r>
+      <w:proofErr w:type="spellEnd"/>
+      <w:r>
+        <w:rPr>
+          <w:rFonts w:ascii="Courier New" w:hAnsi="Courier New" w:cs="Courier New"/>
+        </w:rPr>
+        <w:t>()))</w:t>
+      </w:r>
+      <w:r>
+        <w:rPr>
+          <w:rFonts w:ascii="Courier New" w:hAnsi="Courier New" w:cs="Courier New"/>
+        </w:rPr>
+        <w:br/>
+      </w:r>
+      <w:proofErr w:type="spellStart"/>
+      <w:r>
+        <w:rPr>
+          <w:rFonts w:ascii="Courier New" w:hAnsi="Courier New" w:cs="Courier New"/>
+        </w:rPr>
+        <w:t>print</w:t>
+      </w:r>
+      <w:proofErr w:type="spellEnd"/>
+      <w:r>
+        <w:rPr>
+          <w:rFonts w:ascii="Courier New" w:hAnsi="Courier New" w:cs="Courier New"/>
+        </w:rPr>
+        <w:t xml:space="preserve">('stypendium: {} </w:t>
+      </w:r>
+      <w:proofErr w:type="spellStart"/>
+      <w:r>
+        <w:rPr>
+          <w:rFonts w:ascii="Courier New" w:hAnsi="Courier New" w:cs="Courier New"/>
+        </w:rPr>
+        <w:t>zł'</w:t>
+      </w:r>
+      <w:r>
+        <w:rPr>
+          <w:rFonts w:ascii="Courier New" w:hAnsi="Courier New" w:cs="Courier New"/>
+        </w:rPr>
+        <w:t>.</w:t>
+      </w:r>
+      <w:r>
+        <w:rPr>
+          <w:rFonts w:ascii="Courier New" w:hAnsi="Courier New" w:cs="Courier New"/>
+        </w:rPr>
+        <w:t>format</w:t>
+      </w:r>
+      <w:proofErr w:type="spellEnd"/>
+      <w:r>
+        <w:rPr>
+          <w:rFonts w:ascii="Courier New" w:hAnsi="Courier New" w:cs="Courier New"/>
+        </w:rPr>
+        <w:t>(stypendium))</w:t>
+      </w:r>
+      <w:r>
+        <w:rPr>
+          <w:rFonts w:ascii="Courier New" w:hAnsi="Courier New" w:cs="Courier New"/>
+        </w:rPr>
+        <w:br/>
+      </w:r>
+      <w:proofErr w:type="spellStart"/>
+      <w:r>
+        <w:rPr>
+          <w:rFonts w:ascii="Courier New" w:hAnsi="Courier New" w:cs="Courier New"/>
+        </w:rPr>
+        <w:t>print</w:t>
+      </w:r>
+      <w:proofErr w:type="spellEnd"/>
+      <w:r>
+        <w:rPr>
+          <w:rFonts w:ascii="Courier New" w:hAnsi="Courier New" w:cs="Courier New"/>
+        </w:rPr>
+        <w:t xml:space="preserve">('Wydatki: {} </w:t>
+      </w:r>
+      <w:proofErr w:type="spellStart"/>
+      <w:r>
+        <w:rPr>
+          <w:rFonts w:ascii="Courier New" w:hAnsi="Courier New" w:cs="Courier New"/>
+        </w:rPr>
+        <w:t>zł'.format</w:t>
+      </w:r>
+      <w:proofErr w:type="spellEnd"/>
+      <w:r>
+        <w:rPr>
+          <w:rFonts w:ascii="Courier New" w:hAnsi="Courier New" w:cs="Courier New"/>
+        </w:rPr>
+        <w:t>(wydatki))</w:t>
+      </w:r>
+      <w:r>
+        <w:rPr>
+          <w:rFonts w:ascii="Courier New" w:hAnsi="Courier New" w:cs="Courier New"/>
+        </w:rPr>
+        <w:br/>
+      </w:r>
+      <w:proofErr w:type="spellStart"/>
+      <w:r>
+        <w:rPr>
+          <w:rFonts w:ascii="Courier New" w:hAnsi="Courier New" w:cs="Courier New"/>
+        </w:rPr>
+        <w:t>print</w:t>
+      </w:r>
+      <w:proofErr w:type="spellEnd"/>
+      <w:r>
+        <w:rPr>
+          <w:rFonts w:ascii="Courier New" w:hAnsi="Courier New" w:cs="Courier New"/>
+        </w:rPr>
+        <w:t xml:space="preserve">('Oszczędności: {} </w:t>
+      </w:r>
+      <w:proofErr w:type="spellStart"/>
+      <w:r>
+        <w:rPr>
+          <w:rFonts w:ascii="Courier New" w:hAnsi="Courier New" w:cs="Courier New"/>
+        </w:rPr>
+        <w:t>zł'.format</w:t>
+      </w:r>
+      <w:proofErr w:type="spellEnd"/>
+      <w:r>
+        <w:rPr>
+          <w:rFonts w:ascii="Courier New" w:hAnsi="Courier New" w:cs="Courier New"/>
+        </w:rPr>
+        <w:t>(stypendium-wydatki))</w:t>
+      </w:r>
+    </w:p>
+    <w:p>
+      <w:pPr>
+        <w:pStyle w:val="Zadanie"/>
+      </w:pPr>
+      <w:r>
+        <w:t>Utwórz funkcję zwracającą losową wartość rzutu kostką i reprezentującą liczbę wyrzuconych oczek. Zastosuj asercję weryfikującą poprawność wartości zwracanej przez funkcję (liczba naturalna z przedziału od 1 do 6). Napisz program wyświetlający rezultat rzutu kostką.</w:t>
+      </w:r>
+    </w:p>
+    <w:p>
+      <w:pPr>
+        <w:pStyle w:val="Zadanie"/>
+      </w:pPr>
+      <w:r>
+        <w:t>Napisz program, który na podstawie numeru dnia tygodnia wprowadzonego z klawiatury wyświetli pełną nazwę dnia tygodnia. Zastosuj obsługę wyjątków dla niepoprawnej wartości wprowadzonej z klawiatury.</w:t>
+      </w:r>
+    </w:p>
+    <w:p>
+      <w:pPr>
+        <w:pStyle w:val="Zadanie"/>
+      </w:pPr>
+      <w:r>
+        <w:t>Napisz program, który umożliwia wprowadzenie z klawiatury imienia oraz nazwiska osoby. Wyświetl wprowadzone imię i nazwisko w formacie:</w:t>
+      </w:r>
+    </w:p>
+    <w:p>
+      <w:pPr>
+        <w:pStyle w:val="Zadanie"/>
+        <w:numPr>
+          <w:ilvl w:val="0"/>
+          <w:numId w:val="0"/>
+        </w:numPr>
+        <w:ind w:left="924"/>
+        <w:rPr>
+          <w:rFonts w:ascii="Courier New" w:hAnsi="Courier New" w:cs="Courier New"/>
+        </w:rPr>
+      </w:pPr>
+      <w:r>
+        <w:rPr>
+          <w:rFonts w:ascii="Courier New" w:hAnsi="Courier New" w:cs="Courier New"/>
+        </w:rPr>
+        <w:t>Imię, NAZWISKO</w:t>
+      </w:r>
+    </w:p>
+    <w:p>
+      <w:pPr>
+        <w:pStyle w:val="Zadanie"/>
+        <w:numPr>
+          <w:ilvl w:val="0"/>
+          <w:numId w:val="0"/>
+        </w:numPr>
+        <w:ind w:left="924"/>
+      </w:pPr>
+      <w:r>
+        <w:t>Zastosuj asercje, aby sprawdzić, czy wprowadzone imię oraz nazwisko zawierają co najmniej 3 znaki.</w:t>
+      </w:r>
+    </w:p>
+    <w:p>
+      <w:pPr>
+        <w:pStyle w:val="Zadanie"/>
+      </w:pPr>
+      <w:r>
+        <w:t xml:space="preserve">Nr pesel składa się z 11 cyfr. Napisz program, który wyświetla nr pesel wprowadzony z klawiatury. </w:t>
+      </w:r>
+      <w:r>
+        <w:t xml:space="preserve">Zastosuj asercje, aby sprawdzić, czy wprowadzony nr pesel zawiera </w:t>
+      </w:r>
+      <w:r>
+        <w:t xml:space="preserve">dokładnie </w:t>
+      </w:r>
+      <w:r>
+        <w:t>11 znaków i każdy z nich jest cyfrą.</w:t>
+      </w:r>
+    </w:p>
+    <w:p>
+      <w:pPr>
+        <w:pStyle w:val="Zadanie"/>
+      </w:pPr>
+      <w:r>
+        <w:t>Poniższa klasa Pracownik zawiera informacje o pracowniku, tj. jego imię i nazwisko (osoba), staż pracy w latach oraz wynagrodzenie. Uzupełnij klasę o metodę obliczająca i zwracającą dodatek stażowy w zależności od przepracowanych lat. Pracownik otrzymuje dodatek stażowy w wysokości 1% wynagrodzenia za każdy przepracowany rok powyżej pięciu, nie więcej jednak, niż 20%.</w:t>
+      </w:r>
+    </w:p>
+    <w:p>
+      <w:pPr>
+        <w:pStyle w:val="Zadanie"/>
+        <w:numPr>
+          <w:ilvl w:val="0"/>
+          <w:numId w:val="0"/>
+        </w:numPr>
+        <w:ind w:left="924"/>
+      </w:pPr>
+      <w:r>
+        <w:t>W konstruktorze klasy dodaj asercje sprawdzające poprawność informacji o tworzonym pracowniku.</w:t>
+      </w:r>
+    </w:p>
+    <w:p>
+      <w:pPr>
+        <w:pStyle w:val="Zadanie"/>
+        <w:numPr>
+          <w:ilvl w:val="0"/>
+          <w:numId w:val="0"/>
+        </w:numPr>
+        <w:ind w:left="924"/>
+      </w:pPr>
+      <w:r>
+        <w:lastRenderedPageBreak/>
+        <w:t>Uzupełnij klasę Pracownik o metodę zwracającą tekstową reprezentację obiektu.</w:t>
+      </w:r>
+    </w:p>
+    <w:p>
+      <w:pPr>
+        <w:pStyle w:val="Zadanie"/>
+        <w:numPr>
+          <w:ilvl w:val="0"/>
+          <w:numId w:val="0"/>
+        </w:numPr>
+        <w:ind w:left="924"/>
+      </w:pPr>
+      <w:r>
+        <w:t>Utwórz obiekt opisujący pracownika oraz wyświetl dane o pracowniku (imię i nazwisko, staż pracy, wynagrodzenie, dodatek stażowy oraz łączne wynagrodzenie powiększone o dodatek stażowy. Wyświetl kwoty z dwoma miejscami dziesiętnymi oraz symbolem waluty.</w:t>
+      </w:r>
+    </w:p>
+    <w:p>
+      <w:pPr>
+        <w:pStyle w:val="Zadanie"/>
+        <w:numPr>
+          <w:ilvl w:val="0"/>
+          <w:numId w:val="0"/>
+        </w:numPr>
+        <w:ind w:left="924"/>
+        <w:rPr>
+          <w:rFonts w:ascii="Courier New" w:hAnsi="Courier New" w:cs="Courier New"/>
+        </w:rPr>
+      </w:pPr>
+      <w:proofErr w:type="spellStart"/>
+      <w:r>
+        <w:rPr>
+          <w:rFonts w:ascii="Courier New" w:hAnsi="Courier New" w:cs="Courier New"/>
+        </w:rPr>
+        <w:t>class</w:t>
+      </w:r>
+      <w:proofErr w:type="spellEnd"/>
+      <w:r>
+        <w:rPr>
+          <w:rFonts w:ascii="Courier New" w:hAnsi="Courier New" w:cs="Courier New"/>
+        </w:rPr>
+        <w:t xml:space="preserve"> Pracownik:</w:t>
+      </w:r>
+      <w:r>
+        <w:rPr>
+          <w:rFonts w:ascii="Courier New" w:hAnsi="Courier New" w:cs="Courier New"/>
+        </w:rPr>
+        <w:br/>
+        <w:t xml:space="preserve">    def __</w:t>
+      </w:r>
+      <w:proofErr w:type="spellStart"/>
+      <w:r>
+        <w:rPr>
+          <w:rFonts w:ascii="Courier New" w:hAnsi="Courier New" w:cs="Courier New"/>
+        </w:rPr>
+        <w:t>init</w:t>
+      </w:r>
+      <w:proofErr w:type="spellEnd"/>
+      <w:r>
+        <w:rPr>
+          <w:rFonts w:ascii="Courier New" w:hAnsi="Courier New" w:cs="Courier New"/>
+        </w:rPr>
+        <w:t>__(</w:t>
+      </w:r>
+      <w:proofErr w:type="spellStart"/>
+      <w:r>
+        <w:rPr>
+          <w:rFonts w:ascii="Courier New" w:hAnsi="Courier New" w:cs="Courier New"/>
+        </w:rPr>
+        <w:t>self</w:t>
+      </w:r>
+      <w:proofErr w:type="spellEnd"/>
+      <w:r>
+        <w:rPr>
+          <w:rFonts w:ascii="Courier New" w:hAnsi="Courier New" w:cs="Courier New"/>
+        </w:rPr>
+        <w:t xml:space="preserve">, osoba, </w:t>
+      </w:r>
+      <w:proofErr w:type="spellStart"/>
+      <w:r>
+        <w:rPr>
+          <w:rFonts w:ascii="Courier New" w:hAnsi="Courier New" w:cs="Courier New"/>
+        </w:rPr>
+        <w:t>staz_pracy</w:t>
+      </w:r>
+      <w:proofErr w:type="spellEnd"/>
+      <w:r>
+        <w:rPr>
+          <w:rFonts w:ascii="Courier New" w:hAnsi="Courier New" w:cs="Courier New"/>
+        </w:rPr>
+        <w:t>, wynagrodzenie):</w:t>
+      </w:r>
+      <w:r>
+        <w:rPr>
+          <w:rFonts w:ascii="Courier New" w:hAnsi="Courier New" w:cs="Courier New"/>
+        </w:rPr>
+        <w:br/>
+        <w:t xml:space="preserve">        </w:t>
+      </w:r>
+      <w:proofErr w:type="spellStart"/>
+      <w:r>
+        <w:rPr>
+          <w:rFonts w:ascii="Courier New" w:hAnsi="Courier New" w:cs="Courier New"/>
+        </w:rPr>
+        <w:t>self.osoba</w:t>
+      </w:r>
+      <w:proofErr w:type="spellEnd"/>
+      <w:r>
+        <w:rPr>
+          <w:rFonts w:ascii="Courier New" w:hAnsi="Courier New" w:cs="Courier New"/>
+        </w:rPr>
+        <w:t xml:space="preserve"> = osoba</w:t>
+      </w:r>
+      <w:r>
+        <w:rPr>
+          <w:rFonts w:ascii="Courier New" w:hAnsi="Courier New" w:cs="Courier New"/>
+        </w:rPr>
+        <w:br/>
+        <w:t xml:space="preserve">        </w:t>
+      </w:r>
+      <w:proofErr w:type="spellStart"/>
+      <w:r>
+        <w:rPr>
+          <w:rFonts w:ascii="Courier New" w:hAnsi="Courier New" w:cs="Courier New"/>
+        </w:rPr>
+        <w:t>self.staz_pracy</w:t>
+      </w:r>
+      <w:proofErr w:type="spellEnd"/>
+      <w:r>
+        <w:rPr>
+          <w:rFonts w:ascii="Courier New" w:hAnsi="Courier New" w:cs="Courier New"/>
+        </w:rPr>
+        <w:t xml:space="preserve"> = </w:t>
+      </w:r>
+      <w:proofErr w:type="spellStart"/>
+      <w:r>
+        <w:rPr>
+          <w:rFonts w:ascii="Courier New" w:hAnsi="Courier New" w:cs="Courier New"/>
+        </w:rPr>
+        <w:t>staz_pracy</w:t>
+      </w:r>
+      <w:proofErr w:type="spellEnd"/>
+      <w:r>
+        <w:rPr>
+          <w:rFonts w:ascii="Courier New" w:hAnsi="Courier New" w:cs="Courier New"/>
+        </w:rPr>
+        <w:br/>
+        <w:t xml:space="preserve">        </w:t>
+      </w:r>
+      <w:proofErr w:type="spellStart"/>
+      <w:r>
+        <w:rPr>
+          <w:rFonts w:ascii="Courier New" w:hAnsi="Courier New" w:cs="Courier New"/>
+        </w:rPr>
+        <w:t>self.wynagrodzenie</w:t>
+      </w:r>
+      <w:proofErr w:type="spellEnd"/>
+      <w:r>
+        <w:rPr>
+          <w:rFonts w:ascii="Courier New" w:hAnsi="Courier New" w:cs="Courier New"/>
+        </w:rPr>
+        <w:t xml:space="preserve"> = wynagrodzenie</w:t>
+      </w:r>
+    </w:p>
+    <w:p>
+      <w:pPr>
+        <w:pStyle w:val="Zadanie"/>
+      </w:pPr>
+      <w:r>
+        <w:t xml:space="preserve">Utwórz funkcję </w:t>
+      </w:r>
+      <w:proofErr w:type="spellStart"/>
+      <w:r>
+        <w:t>iloczyn_zbiorow</w:t>
+      </w:r>
+      <w:proofErr w:type="spellEnd"/>
+      <w:r>
+        <w:t>(</w:t>
+      </w:r>
+      <w:proofErr w:type="spellStart"/>
+      <w:r>
+        <w:t>zbior1,zbior2</w:t>
+      </w:r>
+      <w:proofErr w:type="spellEnd"/>
+      <w:r>
+        <w:t>), która zwraca iloczyn dwóch zbiorów. Sprawdź w funkcji poprawność przekazanych danych. Gdy dane są niepoprawne, zgłoś wyjątek. Następnie napisz program, który wyświetla zawartość dwóch zbiorów oraz ich iloczyn. Dodaj w programie obsługę wyjątków.</w:t>
+      </w:r>
+    </w:p>
+    <w:p>
+      <w:pPr>
+        <w:pStyle w:val="Zadanie"/>
+      </w:pPr>
+      <w:r>
+        <w:t xml:space="preserve">Plik students.csv zawiera listę studentów. Każdy student opisany jest poprzez imię, nazwisko, identyfikator oraz nazwę uniwersytetu. Napisz program wyświetlający listę studentów. W przypadku, gdy </w:t>
+      </w:r>
+      <w:r>
+        <w:t xml:space="preserve">którykolwiek </w:t>
+      </w:r>
+      <w:r>
+        <w:t xml:space="preserve">wiersz nie zawiera wszystkich czterech wymienionych informacji, zgłoś wyjątek. </w:t>
+      </w:r>
+      <w:r>
+        <w:t>Sprawdź działanie programu usuwając z pliku pojedynczą informację.</w:t>
+      </w:r>
+    </w:p>
+    <w:p>
+      <w:pPr>
+        <w:pStyle w:val="Zadanie"/>
+        <w:numPr>
+          <w:ilvl w:val="0"/>
+          <w:numId w:val="0"/>
+        </w:numPr>
+        <w:ind w:left="924"/>
       </w:pPr>
     </w:p>
     <w:sectPr>
-      <w:footerReference w:type="default" r:id="rId10"/>
+      <w:footerReference w:type="default" r:id="rId12"/>
       <w:pgSz w:w="11907" w:h="16840" w:code="9"/>
       <w:pgMar w:top="1417" w:right="1417" w:bottom="1417" w:left="1417" w:header="709" w:footer="709" w:gutter="0"/>
       <w:cols w:space="708"/>
@@ -681,6 +2180,119 @@
 <file path=word/numbering.xml><?xml version="1.0" encoding="utf-8"?>
 <w:numbering xmlns:wpc="http://schemas.microsoft.com/office/word/2010/wordprocessingCanvas" xmlns:cx="http://schemas.microsoft.com/office/drawing/2014/chartex" xmlns:cx1="http://schemas.microsoft.com/office/drawing/2015/9/8/chartex" xmlns:cx2="http://schemas.microsoft.com/office/drawing/2015/10/21/chartex" xmlns:cx3="http://schemas.microsoft.com/office/drawing/2016/5/9/chartex" xmlns:cx4="http://schemas.microsoft.com/office/drawing/2016/5/10/chartex" xmlns:cx5="http://schemas.microsoft.com/office/drawing/2016/5/11/chartex" xmlns:cx6="http://schemas.microsoft.com/office/drawing/2016/5/12/chartex" xmlns:cx7="http://schemas.microsoft.com/office/drawing/2016/5/13/chartex" xmlns:cx8="http://schemas.microsoft.com/office/drawing/2016/5/14/chartex" xmlns:mc="http://schemas.openxmlformats.org/markup-compatibility/2006" xmlns:aink="http://schemas.microsoft.com/office/drawing/2016/ink" xmlns:am3d="http://schemas.microsoft.com/office/drawing/2017/model3d" xmlns:o="urn:schemas-microsoft-com:office:office" xmlns:r="http://schemas.openxmlformats.org/officeDocument/2006/relationships" xmlns:m="http://schemas.openxmlformats.org/officeDocument/2006/math" xmlns:v="urn:schemas-microsoft-com:vml" xmlns:wp14="http://schemas.microsoft.com/office/word/2010/wordprocessingDrawing" xmlns:wp="http://schemas.openxmlformats.org/drawingml/2006/wordprocessingDrawing" xmlns:w10="urn:schemas-microsoft-com:office:word" xmlns:w="http://schemas.openxmlformats.org/wordprocessingml/2006/main" xmlns:w14="http://schemas.microsoft.com/office/word/2010/wordml" xmlns:w15="http://schemas.microsoft.com/office/word/2012/wordml" xmlns:w16cid="http://schemas.microsoft.com/office/word/2016/wordml/cid" xmlns:w16se="http://schemas.microsoft.com/office/word/2015/wordml/symex" xmlns:wpg="http://schemas.microsoft.com/office/word/2010/wordprocessingGroup" xmlns:wpi="http://schemas.microsoft.com/office/word/2010/wordprocessingInk" xmlns:wne="http://schemas.microsoft.com/office/word/2006/wordml" xmlns:wps="http://schemas.microsoft.com/office/word/2010/wordprocessingShape" mc:Ignorable="w14 w15 w16se w16cid wp14">
   <w:abstractNum w:abstractNumId="0" w15:restartNumberingAfterBreak="0">
+    <w:nsid w:val="284B01B0"/>
+    <w:multiLevelType w:val="hybridMultilevel"/>
+    <w:tmpl w:val="B30075A0"/>
+    <w:lvl w:ilvl="0" w:tplc="04150001">
+      <w:start w:val="1"/>
+      <w:numFmt w:val="bullet"/>
+      <w:lvlText w:val=""/>
+      <w:lvlJc w:val="left"/>
+      <w:pPr>
+        <w:ind w:left="1644" w:hanging="360"/>
+      </w:pPr>
+      <w:rPr>
+        <w:rFonts w:ascii="Symbol" w:hAnsi="Symbol" w:hint="default"/>
+      </w:rPr>
+    </w:lvl>
+    <w:lvl w:ilvl="1" w:tplc="04150003" w:tentative="1">
+      <w:start w:val="1"/>
+      <w:numFmt w:val="bullet"/>
+      <w:lvlText w:val="o"/>
+      <w:lvlJc w:val="left"/>
+      <w:pPr>
+        <w:ind w:left="2364" w:hanging="360"/>
+      </w:pPr>
+      <w:rPr>
+        <w:rFonts w:ascii="Courier New" w:hAnsi="Courier New" w:cs="Courier New" w:hint="default"/>
+      </w:rPr>
+    </w:lvl>
+    <w:lvl w:ilvl="2" w:tplc="04150005" w:tentative="1">
+      <w:start w:val="1"/>
+      <w:numFmt w:val="bullet"/>
+      <w:lvlText w:val=""/>
+      <w:lvlJc w:val="left"/>
+      <w:pPr>
+        <w:ind w:left="3084" w:hanging="360"/>
+      </w:pPr>
+      <w:rPr>
+        <w:rFonts w:ascii="Wingdings" w:hAnsi="Wingdings" w:hint="default"/>
+      </w:rPr>
+    </w:lvl>
+    <w:lvl w:ilvl="3" w:tplc="04150001" w:tentative="1">
+      <w:start w:val="1"/>
+      <w:numFmt w:val="bullet"/>
+      <w:lvlText w:val=""/>
+      <w:lvlJc w:val="left"/>
+      <w:pPr>
+        <w:ind w:left="3804" w:hanging="360"/>
+      </w:pPr>
+      <w:rPr>
+        <w:rFonts w:ascii="Symbol" w:hAnsi="Symbol" w:hint="default"/>
+      </w:rPr>
+    </w:lvl>
+    <w:lvl w:ilvl="4" w:tplc="04150003" w:tentative="1">
+      <w:start w:val="1"/>
+      <w:numFmt w:val="bullet"/>
+      <w:lvlText w:val="o"/>
+      <w:lvlJc w:val="left"/>
+      <w:pPr>
+        <w:ind w:left="4524" w:hanging="360"/>
+      </w:pPr>
+      <w:rPr>
+        <w:rFonts w:ascii="Courier New" w:hAnsi="Courier New" w:cs="Courier New" w:hint="default"/>
+      </w:rPr>
+    </w:lvl>
+    <w:lvl w:ilvl="5" w:tplc="04150005" w:tentative="1">
+      <w:start w:val="1"/>
+      <w:numFmt w:val="bullet"/>
+      <w:lvlText w:val=""/>
+      <w:lvlJc w:val="left"/>
+      <w:pPr>
+        <w:ind w:left="5244" w:hanging="360"/>
+      </w:pPr>
+      <w:rPr>
+        <w:rFonts w:ascii="Wingdings" w:hAnsi="Wingdings" w:hint="default"/>
+      </w:rPr>
+    </w:lvl>
+    <w:lvl w:ilvl="6" w:tplc="04150001" w:tentative="1">
+      <w:start w:val="1"/>
+      <w:numFmt w:val="bullet"/>
+      <w:lvlText w:val=""/>
+      <w:lvlJc w:val="left"/>
+      <w:pPr>
+        <w:ind w:left="5964" w:hanging="360"/>
+      </w:pPr>
+      <w:rPr>
+        <w:rFonts w:ascii="Symbol" w:hAnsi="Symbol" w:hint="default"/>
+      </w:rPr>
+    </w:lvl>
+    <w:lvl w:ilvl="7" w:tplc="04150003" w:tentative="1">
+      <w:start w:val="1"/>
+      <w:numFmt w:val="bullet"/>
+      <w:lvlText w:val="o"/>
+      <w:lvlJc w:val="left"/>
+      <w:pPr>
+        <w:ind w:left="6684" w:hanging="360"/>
+      </w:pPr>
+      <w:rPr>
+        <w:rFonts w:ascii="Courier New" w:hAnsi="Courier New" w:cs="Courier New" w:hint="default"/>
+      </w:rPr>
+    </w:lvl>
+    <w:lvl w:ilvl="8" w:tplc="04150005" w:tentative="1">
+      <w:start w:val="1"/>
+      <w:numFmt w:val="bullet"/>
+      <w:lvlText w:val=""/>
+      <w:lvlJc w:val="left"/>
+      <w:pPr>
+        <w:ind w:left="7404" w:hanging="360"/>
+      </w:pPr>
+      <w:rPr>
+        <w:rFonts w:ascii="Wingdings" w:hAnsi="Wingdings" w:hint="default"/>
+      </w:rPr>
+    </w:lvl>
+  </w:abstractNum>
+  <w:abstractNum w:abstractNumId="1" w15:restartNumberingAfterBreak="0">
     <w:nsid w:val="49B73AAA"/>
     <w:multiLevelType w:val="hybridMultilevel"/>
     <w:tmpl w:val="B52C063E"/>
@@ -770,7 +2382,7 @@
       </w:pPr>
     </w:lvl>
   </w:abstractNum>
-  <w:abstractNum w:abstractNumId="1" w15:restartNumberingAfterBreak="0">
+  <w:abstractNum w:abstractNumId="2" w15:restartNumberingAfterBreak="0">
     <w:nsid w:val="7EBD6AC7"/>
     <w:multiLevelType w:val="multilevel"/>
     <w:tmpl w:val="9FB2F2E4"/>
@@ -887,13 +2499,46 @@
     </w:lvl>
   </w:abstractNum>
   <w:num w:numId="1">
+    <w:abstractNumId w:val="1"/>
+  </w:num>
+  <w:num w:numId="2">
+    <w:abstractNumId w:val="2"/>
+  </w:num>
+  <w:num w:numId="3">
+    <w:abstractNumId w:val="2"/>
+    <w:lvlOverride w:ilvl="0">
+      <w:startOverride w:val="1"/>
+    </w:lvlOverride>
+    <w:lvlOverride w:ilvl="1">
+      <w:startOverride w:val="1"/>
+    </w:lvlOverride>
+    <w:lvlOverride w:ilvl="2">
+      <w:startOverride w:val="1"/>
+    </w:lvlOverride>
+    <w:lvlOverride w:ilvl="3">
+      <w:startOverride w:val="1"/>
+    </w:lvlOverride>
+    <w:lvlOverride w:ilvl="4">
+      <w:startOverride w:val="1"/>
+    </w:lvlOverride>
+    <w:lvlOverride w:ilvl="5">
+      <w:startOverride w:val="1"/>
+    </w:lvlOverride>
+    <w:lvlOverride w:ilvl="6">
+      <w:startOverride w:val="1"/>
+    </w:lvlOverride>
+    <w:lvlOverride w:ilvl="7">
+      <w:startOverride w:val="1"/>
+    </w:lvlOverride>
+    <w:lvlOverride w:ilvl="8">
+      <w:startOverride w:val="1"/>
+    </w:lvlOverride>
+  </w:num>
+  <w:num w:numId="4">
     <w:abstractNumId w:val="0"/>
   </w:num>
-  <w:num w:numId="2">
-    <w:abstractNumId w:val="1"/>
-  </w:num>
-  <w:num w:numId="3">
-    <w:abstractNumId w:val="1"/>
+  <w:num w:numId="5">
+    <w:abstractNumId w:val="2"/>
     <w:lvlOverride w:ilvl="0">
       <w:startOverride w:val="1"/>
     </w:lvlOverride>
@@ -2082,7 +3727,7 @@
 </file>
 
 <file path=customXml/itemProps1.xml><?xml version="1.0" encoding="utf-8"?>
-<ds:datastoreItem xmlns:ds="http://schemas.openxmlformats.org/officeDocument/2006/customXml" ds:itemID="{42831E5B-B584-47FA-B9A0-51FB30DA298C}">
+<ds:datastoreItem xmlns:ds="http://schemas.openxmlformats.org/officeDocument/2006/customXml" ds:itemID="{5E25D4F1-450A-4145-9140-C2870057E998}">
   <ds:schemaRefs>
     <ds:schemaRef ds:uri="http://schemas.openxmlformats.org/officeDocument/2006/bibliography"/>
   </ds:schemaRefs>

</xml_diff>